<commit_message>
Final Draft for the Report, added Jape proofs!
</commit_message>
<xml_diff>
--- a/documents/draft/Group 1 - CISC 204 Modelling Project Report.docx
+++ b/documents/draft/Group 1 - CISC 204 Modelling Project Report.docx
@@ -1264,16 +1264,55 @@
         </w:numPr>
       </w:pPr>
       <w:r>
-        <w:t>(</w:t>
-      </w:r>
-      <w:r>
-        <w:t>transit</w:t>
+        <w:t xml:space="preserve">(transit </w:t>
+      </w:r>
+      <w:r>
+        <w:rPr>
+          <w:rFonts w:cstheme="minorHAnsi"/>
+        </w:rPr>
+        <w:t>↔</w:t>
       </w:r>
       <w:r>
         <w:t xml:space="preserve"> </w:t>
       </w:r>
       <w:r>
         <w:rPr>
+          <w:rFonts w:ascii="Arial" w:hAnsi="Arial" w:cs="Arial"/>
+          <w:sz w:val="29"/>
+          <w:szCs w:val="29"/>
+          <w:shd w:val="clear" w:color="auto" w:fill="FFFFFF"/>
+        </w:rPr>
+        <w:t>¬</w:t>
+      </w:r>
+      <w:r>
+        <w:t xml:space="preserve"> (drive </w:t>
+      </w:r>
+      <w:r>
+        <w:rPr>
+          <w:rFonts w:ascii="Cambria Math" w:hAnsi="Cambria Math" w:cs="Cambria Math"/>
+          <w:sz w:val="29"/>
+          <w:szCs w:val="29"/>
+          <w:shd w:val="clear" w:color="auto" w:fill="FFFFFF"/>
+        </w:rPr>
+        <w:t>∨</w:t>
+      </w:r>
+      <w:r>
+        <w:t xml:space="preserve"> plane))</w:t>
+      </w:r>
+    </w:p>
+    <w:p>
+      <w:pPr>
+        <w:pStyle w:val="ListParagraph"/>
+        <w:numPr>
+          <w:ilvl w:val="1"/>
+          <w:numId w:val="1"/>
+        </w:numPr>
+      </w:pPr>
+      <w:r>
+        <w:t xml:space="preserve">(plane </w:t>
+      </w:r>
+      <w:r>
+        <w:rPr>
           <w:rFonts w:cstheme="minorHAnsi"/>
         </w:rPr>
         <w:t>↔</w:t>
@@ -1291,16 +1330,7 @@
         <w:t>¬</w:t>
       </w:r>
       <w:r>
-        <w:t xml:space="preserve"> </w:t>
-      </w:r>
-      <w:r>
-        <w:t>(</w:t>
-      </w:r>
-      <w:r>
-        <w:t>drive</w:t>
-      </w:r>
-      <w:r>
-        <w:t xml:space="preserve"> </w:t>
+        <w:t xml:space="preserve"> (transit </w:t>
       </w:r>
       <w:r>
         <w:rPr>
@@ -1312,34 +1342,49 @@
         <w:t>∨</w:t>
       </w:r>
       <w:r>
-        <w:t xml:space="preserve"> plane))</w:t>
-      </w:r>
-    </w:p>
-    <w:p>
-      <w:pPr>
-        <w:pStyle w:val="ListParagraph"/>
-        <w:numPr>
-          <w:ilvl w:val="1"/>
-          <w:numId w:val="1"/>
-        </w:numPr>
-      </w:pPr>
-      <w:r>
-        <w:t>(</w:t>
-      </w:r>
-      <w:r>
-        <w:t>plane</w:t>
-      </w:r>
-      <w:r>
-        <w:t xml:space="preserve"> </w:t>
-      </w:r>
-      <w:r>
-        <w:rPr>
-          <w:rFonts w:cstheme="minorHAnsi"/>
-        </w:rPr>
-        <w:t>↔</w:t>
-      </w:r>
-      <w:r>
-        <w:t xml:space="preserve"> </w:t>
+        <w:t xml:space="preserve"> drive))</w:t>
+      </w:r>
+    </w:p>
+    <w:p>
+      <w:pPr>
+        <w:pStyle w:val="ListParagraph"/>
+        <w:numPr>
+          <w:ilvl w:val="0"/>
+          <w:numId w:val="1"/>
+        </w:numPr>
+        <w:rPr>
+          <w:u w:val="single"/>
+        </w:rPr>
+      </w:pPr>
+      <w:r>
+        <w:rPr>
+          <w:u w:val="single"/>
+        </w:rPr>
+        <w:t>When travelling internationally:</w:t>
+      </w:r>
+    </w:p>
+    <w:p>
+      <w:pPr>
+        <w:pStyle w:val="ListParagraph"/>
+        <w:numPr>
+          <w:ilvl w:val="1"/>
+          <w:numId w:val="1"/>
+        </w:numPr>
+      </w:pPr>
+      <w:r>
+        <w:t>You have tested positive for the virus/been in contact, you cannot cross the border</w:t>
+      </w:r>
+    </w:p>
+    <w:p>
+      <w:pPr>
+        <w:pStyle w:val="ListParagraph"/>
+        <w:numPr>
+          <w:ilvl w:val="2"/>
+          <w:numId w:val="1"/>
+        </w:numPr>
+      </w:pPr>
+      <w:r>
+        <w:t xml:space="preserve">(international </w:t>
       </w:r>
       <w:r>
         <w:rPr>
@@ -1348,13 +1393,22 @@
           <w:szCs w:val="29"/>
           <w:shd w:val="clear" w:color="auto" w:fill="FFFFFF"/>
         </w:rPr>
+        <w:t>→</w:t>
+      </w:r>
+      <w:r>
+        <w:t xml:space="preserve"> (</w:t>
+      </w:r>
+      <w:r>
+        <w:rPr>
+          <w:rFonts w:ascii="Arial" w:hAnsi="Arial" w:cs="Arial"/>
+          <w:sz w:val="29"/>
+          <w:szCs w:val="29"/>
+          <w:shd w:val="clear" w:color="auto" w:fill="FFFFFF"/>
+        </w:rPr>
         <w:t>¬</w:t>
       </w:r>
       <w:r>
-        <w:t xml:space="preserve"> </w:t>
-      </w:r>
-      <w:r>
-        <w:t xml:space="preserve">(transit </w:t>
+        <w:t xml:space="preserve">virus </w:t>
       </w:r>
       <w:r>
         <w:rPr>
@@ -1363,46 +1417,22 @@
           <w:szCs w:val="29"/>
           <w:shd w:val="clear" w:color="auto" w:fill="FFFFFF"/>
         </w:rPr>
-        <w:t>∨</w:t>
-      </w:r>
-      <w:r>
-        <w:t xml:space="preserve"> </w:t>
-      </w:r>
-      <w:r>
-        <w:t>drive</w:t>
-      </w:r>
-      <w:r>
-        <w:t>))</w:t>
-      </w:r>
-    </w:p>
-    <w:p>
-      <w:pPr>
-        <w:pStyle w:val="ListParagraph"/>
-        <w:numPr>
-          <w:ilvl w:val="0"/>
-          <w:numId w:val="1"/>
-        </w:numPr>
-        <w:rPr>
-          <w:u w:val="single"/>
-        </w:rPr>
-      </w:pPr>
-      <w:r>
-        <w:rPr>
-          <w:u w:val="single"/>
-        </w:rPr>
-        <w:t>When travelling internationally:</w:t>
-      </w:r>
-    </w:p>
-    <w:p>
-      <w:pPr>
-        <w:pStyle w:val="ListParagraph"/>
-        <w:numPr>
-          <w:ilvl w:val="1"/>
-          <w:numId w:val="1"/>
-        </w:numPr>
-      </w:pPr>
-      <w:r>
-        <w:t>You have tested positive for the virus/been in contact, you cannot cross the border</w:t>
+        <w:t>∧</w:t>
+      </w:r>
+      <w:r>
+        <w:t xml:space="preserve"> documents))</w:t>
+      </w:r>
+    </w:p>
+    <w:p>
+      <w:pPr>
+        <w:pStyle w:val="ListParagraph"/>
+        <w:numPr>
+          <w:ilvl w:val="1"/>
+          <w:numId w:val="1"/>
+        </w:numPr>
+      </w:pPr>
+      <w:r>
+        <w:t>No documents mean you cannot cross the border</w:t>
       </w:r>
     </w:p>
     <w:p>
@@ -1418,30 +1448,6 @@
       </w:r>
       <w:r>
         <w:rPr>
-          <w:rFonts w:ascii="Arial" w:hAnsi="Arial" w:cs="Arial"/>
-          <w:sz w:val="29"/>
-          <w:szCs w:val="29"/>
-          <w:shd w:val="clear" w:color="auto" w:fill="FFFFFF"/>
-        </w:rPr>
-        <w:t>→</w:t>
-      </w:r>
-      <w:r>
-        <w:t xml:space="preserve"> (</w:t>
-      </w:r>
-      <w:r>
-        <w:rPr>
-          <w:rFonts w:ascii="Arial" w:hAnsi="Arial" w:cs="Arial"/>
-          <w:sz w:val="29"/>
-          <w:szCs w:val="29"/>
-          <w:shd w:val="clear" w:color="auto" w:fill="FFFFFF"/>
-        </w:rPr>
-        <w:t>¬</w:t>
-      </w:r>
-      <w:r>
-        <w:t xml:space="preserve">virus </w:t>
-      </w:r>
-      <w:r>
-        <w:rPr>
           <w:rFonts w:ascii="Cambria Math" w:hAnsi="Cambria Math" w:cs="Cambria Math"/>
           <w:sz w:val="29"/>
           <w:szCs w:val="29"/>
@@ -1450,31 +1456,10 @@
         <w:t>∧</w:t>
       </w:r>
       <w:r>
-        <w:t xml:space="preserve"> documents))</w:t>
-      </w:r>
-    </w:p>
-    <w:p>
-      <w:pPr>
-        <w:pStyle w:val="ListParagraph"/>
-        <w:numPr>
-          <w:ilvl w:val="1"/>
-          <w:numId w:val="1"/>
-        </w:numPr>
-      </w:pPr>
-      <w:r>
-        <w:t>No documents mean you cannot cross the border</w:t>
-      </w:r>
-    </w:p>
-    <w:p>
-      <w:pPr>
-        <w:pStyle w:val="ListParagraph"/>
-        <w:numPr>
-          <w:ilvl w:val="2"/>
-          <w:numId w:val="1"/>
-        </w:numPr>
-      </w:pPr>
-      <w:r>
-        <w:t xml:space="preserve">(international </w:t>
+        <w:t xml:space="preserve"> documents</w:t>
+      </w:r>
+      <w:r>
+        <w:t xml:space="preserve">) </w:t>
       </w:r>
       <w:r>
         <w:rPr>
@@ -1483,31 +1468,7 @@
           <w:szCs w:val="29"/>
           <w:shd w:val="clear" w:color="auto" w:fill="FFFFFF"/>
         </w:rPr>
-        <w:t>∧</w:t>
-      </w:r>
-      <w:r>
-        <w:t xml:space="preserve"> documents</w:t>
-      </w:r>
-      <w:r>
-        <w:t xml:space="preserve">) </w:t>
-      </w:r>
-      <w:r>
-        <w:rPr>
-          <w:rFonts w:ascii="Cambria Math" w:hAnsi="Cambria Math" w:cs="Cambria Math"/>
-          <w:sz w:val="29"/>
-          <w:szCs w:val="29"/>
-          <w:shd w:val="clear" w:color="auto" w:fill="FFFFFF"/>
-        </w:rPr>
-        <w:t>∨</w:t>
-      </w:r>
-      <w:r>
-        <w:rPr>
-          <w:rFonts w:ascii="Cambria Math" w:hAnsi="Cambria Math" w:cs="Cambria Math"/>
-          <w:sz w:val="29"/>
-          <w:szCs w:val="29"/>
-          <w:shd w:val="clear" w:color="auto" w:fill="FFFFFF"/>
-        </w:rPr>
-        <w:t xml:space="preserve"> </w:t>
+        <w:t xml:space="preserve">∨ </w:t>
       </w:r>
       <w:r>
         <w:rPr>
@@ -1660,6 +1621,422 @@
       </w:pPr>
       <w:r>
         <w:t>We will also make use of propositions such as accidents, holidays and weathers so that it would take extra time to travel if those propositions happen to be True during the trip, and in the end the final solution would just be the best/fastest/most feasible trip possible.</w:t>
+      </w:r>
+    </w:p>
+    <w:p>
+      <w:pPr>
+        <w:rPr>
+          <w:b/>
+          <w:bCs/>
+          <w:color w:val="4472C4" w:themeColor="accent1"/>
+          <w:sz w:val="28"/>
+          <w:szCs w:val="28"/>
+        </w:rPr>
+      </w:pPr>
+      <w:r>
+        <w:rPr>
+          <w:b/>
+          <w:bCs/>
+          <w:color w:val="4472C4" w:themeColor="accent1"/>
+          <w:sz w:val="28"/>
+          <w:szCs w:val="28"/>
+        </w:rPr>
+        <w:t>Jape Proofs Notes:</w:t>
+      </w:r>
+    </w:p>
+    <w:p>
+      <w:pPr>
+        <w:pStyle w:val="ListParagraph"/>
+        <w:numPr>
+          <w:ilvl w:val="0"/>
+          <w:numId w:val="1"/>
+        </w:numPr>
+      </w:pPr>
+      <w:r>
+        <w:t xml:space="preserve">(R </w:t>
+      </w:r>
+      <w:r>
+        <w:rPr>
+          <w:rFonts w:ascii="Cambria Math" w:hAnsi="Cambria Math" w:cs="Cambria Math"/>
+        </w:rPr>
+        <w:t>∧</w:t>
+      </w:r>
+      <w:r>
+        <w:t xml:space="preserve"> A) </w:t>
+      </w:r>
+      <w:r>
+        <w:rPr>
+          <w:rFonts w:ascii="Calibri" w:hAnsi="Calibri" w:cs="Calibri"/>
+        </w:rPr>
+        <w:t>→</w:t>
+      </w:r>
+      <w:r>
+        <w:t xml:space="preserve"> </w:t>
+      </w:r>
+      <w:r>
+        <w:rPr>
+          <w:rFonts w:ascii="Calibri" w:hAnsi="Calibri" w:cs="Calibri"/>
+        </w:rPr>
+        <w:t>¬</w:t>
+      </w:r>
+      <w:r>
+        <w:t xml:space="preserve">C </w:t>
+      </w:r>
+      <w:r>
+        <w:rPr>
+          <w:rFonts w:ascii="Cambria Math" w:hAnsi="Cambria Math" w:cs="Cambria Math"/>
+        </w:rPr>
+        <w:t>⊢</w:t>
+      </w:r>
+      <w:r>
+        <w:t xml:space="preserve"> (B </w:t>
+      </w:r>
+      <w:r>
+        <w:rPr>
+          <w:rFonts w:ascii="Calibri" w:hAnsi="Calibri" w:cs="Calibri"/>
+        </w:rPr>
+        <w:t>→</w:t>
+      </w:r>
+      <w:r>
+        <w:t xml:space="preserve"> (P </w:t>
+      </w:r>
+      <w:r>
+        <w:rPr>
+          <w:rFonts w:ascii="Cambria Math" w:hAnsi="Cambria Math" w:cs="Cambria Math"/>
+        </w:rPr>
+        <w:t>∧</w:t>
+      </w:r>
+      <w:r>
+        <w:t xml:space="preserve"> </w:t>
+      </w:r>
+      <w:r>
+        <w:rPr>
+          <w:rFonts w:ascii="Calibri" w:hAnsi="Calibri" w:cs="Calibri"/>
+        </w:rPr>
+        <w:t>¬</w:t>
+      </w:r>
+      <w:r>
+        <w:t xml:space="preserve">T)) </w:t>
+      </w:r>
+      <w:r>
+        <w:rPr>
+          <w:rFonts w:ascii="Cambria Math" w:hAnsi="Cambria Math" w:cs="Cambria Math"/>
+        </w:rPr>
+        <w:t>∧</w:t>
+      </w:r>
+      <w:r>
+        <w:t xml:space="preserve"> (</w:t>
+      </w:r>
+      <w:r>
+        <w:rPr>
+          <w:rFonts w:ascii="Calibri" w:hAnsi="Calibri" w:cs="Calibri"/>
+        </w:rPr>
+        <w:t>¬</w:t>
+      </w:r>
+      <w:r>
+        <w:t xml:space="preserve">B </w:t>
+      </w:r>
+      <w:r>
+        <w:rPr>
+          <w:rFonts w:ascii="Calibri" w:hAnsi="Calibri" w:cs="Calibri"/>
+        </w:rPr>
+        <w:t>→</w:t>
+      </w:r>
+      <w:r>
+        <w:t xml:space="preserve"> (</w:t>
+      </w:r>
+      <w:r>
+        <w:rPr>
+          <w:rFonts w:ascii="Calibri" w:hAnsi="Calibri" w:cs="Calibri"/>
+        </w:rPr>
+        <w:t>¬</w:t>
+      </w:r>
+      <w:r>
+        <w:t xml:space="preserve">P </w:t>
+      </w:r>
+      <w:r>
+        <w:rPr>
+          <w:rFonts w:ascii="Cambria Math" w:hAnsi="Cambria Math" w:cs="Cambria Math"/>
+        </w:rPr>
+        <w:t>∧</w:t>
+      </w:r>
+      <w:r>
+        <w:t xml:space="preserve"> T))</w:t>
+      </w:r>
+    </w:p>
+    <w:p>
+      <w:pPr>
+        <w:pStyle w:val="ListParagraph"/>
+        <w:numPr>
+          <w:ilvl w:val="0"/>
+          <w:numId w:val="1"/>
+        </w:numPr>
+      </w:pPr>
+      <w:r>
+        <w:t>S → ¬</w:t>
+      </w:r>
+      <w:r>
+        <w:t xml:space="preserve"> </w:t>
+      </w:r>
+      <w:r>
+        <w:t xml:space="preserve">(P </w:t>
+      </w:r>
+      <w:r>
+        <w:rPr>
+          <w:rFonts w:ascii="Cambria Math" w:hAnsi="Cambria Math" w:cs="Cambria Math"/>
+        </w:rPr>
+        <w:t>∨</w:t>
+      </w:r>
+      <w:r>
+        <w:t xml:space="preserve"> T) </w:t>
+      </w:r>
+      <w:r>
+        <w:rPr>
+          <w:rFonts w:ascii="Cambria Math" w:hAnsi="Cambria Math" w:cs="Cambria Math"/>
+        </w:rPr>
+        <w:t>⊢</w:t>
+      </w:r>
+      <w:r>
+        <w:t xml:space="preserve"> </w:t>
+      </w:r>
+      <w:r>
+        <w:rPr>
+          <w:rFonts w:ascii="Calibri" w:hAnsi="Calibri" w:cs="Calibri"/>
+        </w:rPr>
+        <w:t>¬</w:t>
+      </w:r>
+      <w:r>
+        <w:t xml:space="preserve">B </w:t>
+      </w:r>
+      <w:r>
+        <w:rPr>
+          <w:rFonts w:ascii="Cambria Math" w:hAnsi="Cambria Math" w:cs="Cambria Math"/>
+        </w:rPr>
+        <w:t>∧</w:t>
+      </w:r>
+      <w:r>
+        <w:t xml:space="preserve"> C </w:t>
+      </w:r>
+      <w:r>
+        <w:rPr>
+          <w:rFonts w:ascii="Cambria Math" w:hAnsi="Cambria Math" w:cs="Cambria Math"/>
+        </w:rPr>
+        <w:t>∧</w:t>
+      </w:r>
+      <w:r>
+        <w:t xml:space="preserve"> A</w:t>
+      </w:r>
+    </w:p>
+    <w:p>
+      <w:pPr>
+        <w:pStyle w:val="ListParagraph"/>
+        <w:numPr>
+          <w:ilvl w:val="0"/>
+          <w:numId w:val="1"/>
+        </w:numPr>
+      </w:pPr>
+      <w:r>
+        <w:t xml:space="preserve">B → (D </w:t>
+      </w:r>
+      <w:r>
+        <w:rPr>
+          <w:rFonts w:ascii="Cambria Math" w:hAnsi="Cambria Math" w:cs="Cambria Math"/>
+        </w:rPr>
+        <w:t>∧</w:t>
+      </w:r>
+      <w:r>
+        <w:t xml:space="preserve"> </w:t>
+      </w:r>
+      <w:r>
+        <w:rPr>
+          <w:rFonts w:ascii="Calibri" w:hAnsi="Calibri" w:cs="Calibri"/>
+        </w:rPr>
+        <w:t>¬</w:t>
+      </w:r>
+      <w:r>
+        <w:t xml:space="preserve">CV) </w:t>
+      </w:r>
+      <w:r>
+        <w:rPr>
+          <w:rFonts w:ascii="Cambria Math" w:hAnsi="Cambria Math" w:cs="Cambria Math"/>
+        </w:rPr>
+        <w:t>⊢</w:t>
+      </w:r>
+      <w:r>
+        <w:t xml:space="preserve"> (S1 </w:t>
+      </w:r>
+      <w:r>
+        <w:rPr>
+          <w:rFonts w:ascii="Cambria Math" w:hAnsi="Cambria Math" w:cs="Cambria Math"/>
+        </w:rPr>
+        <w:t>∨</w:t>
+      </w:r>
+      <w:r>
+        <w:t xml:space="preserve"> R1) </w:t>
+      </w:r>
+      <w:r>
+        <w:rPr>
+          <w:rFonts w:ascii="Calibri" w:hAnsi="Calibri" w:cs="Calibri"/>
+        </w:rPr>
+        <w:t>→</w:t>
+      </w:r>
+      <w:r>
+        <w:t xml:space="preserve"> (P </w:t>
+      </w:r>
+      <w:r>
+        <w:rPr>
+          <w:rFonts w:ascii="Cambria Math" w:hAnsi="Cambria Math" w:cs="Cambria Math"/>
+        </w:rPr>
+        <w:t>∧</w:t>
+      </w:r>
+      <w:r>
+        <w:t xml:space="preserve"> </w:t>
+      </w:r>
+      <w:r>
+        <w:rPr>
+          <w:rFonts w:ascii="Calibri" w:hAnsi="Calibri" w:cs="Calibri"/>
+        </w:rPr>
+        <w:t>¬</w:t>
+      </w:r>
+      <w:r>
+        <w:t>S)</w:t>
+      </w:r>
+    </w:p>
+    <w:p>
+      <w:r>
+        <w:t>with:</w:t>
+      </w:r>
+    </w:p>
+    <w:p>
+      <w:pPr>
+        <w:pStyle w:val="ListParagraph"/>
+        <w:numPr>
+          <w:ilvl w:val="0"/>
+          <w:numId w:val="1"/>
+        </w:numPr>
+      </w:pPr>
+      <w:r>
+        <w:t>R = roadwork</w:t>
+      </w:r>
+    </w:p>
+    <w:p>
+      <w:pPr>
+        <w:pStyle w:val="ListParagraph"/>
+        <w:numPr>
+          <w:ilvl w:val="0"/>
+          <w:numId w:val="1"/>
+        </w:numPr>
+      </w:pPr>
+      <w:r>
+        <w:t>A = accident</w:t>
+      </w:r>
+    </w:p>
+    <w:p>
+      <w:pPr>
+        <w:pStyle w:val="ListParagraph"/>
+        <w:numPr>
+          <w:ilvl w:val="0"/>
+          <w:numId w:val="1"/>
+        </w:numPr>
+      </w:pPr>
+      <w:r>
+        <w:t>C = car/drive</w:t>
+      </w:r>
+    </w:p>
+    <w:p>
+      <w:pPr>
+        <w:pStyle w:val="ListParagraph"/>
+        <w:numPr>
+          <w:ilvl w:val="0"/>
+          <w:numId w:val="1"/>
+        </w:numPr>
+      </w:pPr>
+      <w:r>
+        <w:t>B = international/border</w:t>
+      </w:r>
+    </w:p>
+    <w:p>
+      <w:pPr>
+        <w:pStyle w:val="ListParagraph"/>
+        <w:numPr>
+          <w:ilvl w:val="0"/>
+          <w:numId w:val="1"/>
+        </w:numPr>
+      </w:pPr>
+      <w:r>
+        <w:t>P = plane</w:t>
+      </w:r>
+    </w:p>
+    <w:p>
+      <w:pPr>
+        <w:pStyle w:val="ListParagraph"/>
+        <w:numPr>
+          <w:ilvl w:val="0"/>
+          <w:numId w:val="1"/>
+        </w:numPr>
+      </w:pPr>
+      <w:r>
+        <w:t>T = transit</w:t>
+      </w:r>
+    </w:p>
+    <w:p>
+      <w:pPr>
+        <w:pStyle w:val="ListParagraph"/>
+        <w:numPr>
+          <w:ilvl w:val="0"/>
+          <w:numId w:val="1"/>
+        </w:numPr>
+      </w:pPr>
+      <w:r>
+        <w:t>S = snowstorm</w:t>
+      </w:r>
+    </w:p>
+    <w:p>
+      <w:pPr>
+        <w:pStyle w:val="ListParagraph"/>
+        <w:numPr>
+          <w:ilvl w:val="0"/>
+          <w:numId w:val="1"/>
+        </w:numPr>
+      </w:pPr>
+      <w:r>
+        <w:t>S1 = sunny</w:t>
+      </w:r>
+    </w:p>
+    <w:p>
+      <w:pPr>
+        <w:pStyle w:val="ListParagraph"/>
+        <w:numPr>
+          <w:ilvl w:val="0"/>
+          <w:numId w:val="1"/>
+        </w:numPr>
+      </w:pPr>
+      <w:r>
+        <w:t>R1 = rainy</w:t>
+      </w:r>
+    </w:p>
+    <w:p>
+      <w:pPr>
+        <w:pStyle w:val="ListParagraph"/>
+        <w:numPr>
+          <w:ilvl w:val="0"/>
+          <w:numId w:val="1"/>
+        </w:numPr>
+      </w:pPr>
+      <w:r>
+        <w:t>D = document</w:t>
+      </w:r>
+    </w:p>
+    <w:p>
+      <w:pPr>
+        <w:pStyle w:val="ListParagraph"/>
+        <w:numPr>
+          <w:ilvl w:val="0"/>
+          <w:numId w:val="1"/>
+        </w:numPr>
+      </w:pPr>
+      <w:r>
+        <w:t>CV = virus</w:t>
       </w:r>
     </w:p>
     <w:sectPr>
@@ -1786,8 +2163,160 @@
       </w:rPr>
     </w:lvl>
   </w:abstractNum>
+  <w:abstractNum w:abstractNumId="1" w15:restartNumberingAfterBreak="0">
+    <w:nsid w:val="259C797D"/>
+    <w:multiLevelType w:val="multilevel"/>
+    <w:tmpl w:val="24F4F6BE"/>
+    <w:lvl w:ilvl="0">
+      <w:start w:val="1"/>
+      <w:numFmt w:val="bullet"/>
+      <w:lvlText w:val=""/>
+      <w:lvlJc w:val="left"/>
+      <w:pPr>
+        <w:tabs>
+          <w:tab w:val="num" w:pos="720"/>
+        </w:tabs>
+        <w:ind w:left="720" w:hanging="360"/>
+      </w:pPr>
+      <w:rPr>
+        <w:rFonts w:ascii="Symbol" w:hAnsi="Symbol" w:hint="default"/>
+        <w:sz w:val="20"/>
+      </w:rPr>
+    </w:lvl>
+    <w:lvl w:ilvl="1" w:tentative="1">
+      <w:start w:val="1"/>
+      <w:numFmt w:val="bullet"/>
+      <w:lvlText w:val="o"/>
+      <w:lvlJc w:val="left"/>
+      <w:pPr>
+        <w:tabs>
+          <w:tab w:val="num" w:pos="1440"/>
+        </w:tabs>
+        <w:ind w:left="1440" w:hanging="360"/>
+      </w:pPr>
+      <w:rPr>
+        <w:rFonts w:ascii="Courier New" w:hAnsi="Courier New" w:hint="default"/>
+        <w:sz w:val="20"/>
+      </w:rPr>
+    </w:lvl>
+    <w:lvl w:ilvl="2" w:tentative="1">
+      <w:start w:val="1"/>
+      <w:numFmt w:val="bullet"/>
+      <w:lvlText w:val=""/>
+      <w:lvlJc w:val="left"/>
+      <w:pPr>
+        <w:tabs>
+          <w:tab w:val="num" w:pos="2160"/>
+        </w:tabs>
+        <w:ind w:left="2160" w:hanging="360"/>
+      </w:pPr>
+      <w:rPr>
+        <w:rFonts w:ascii="Wingdings" w:hAnsi="Wingdings" w:hint="default"/>
+        <w:sz w:val="20"/>
+      </w:rPr>
+    </w:lvl>
+    <w:lvl w:ilvl="3" w:tentative="1">
+      <w:start w:val="1"/>
+      <w:numFmt w:val="bullet"/>
+      <w:lvlText w:val=""/>
+      <w:lvlJc w:val="left"/>
+      <w:pPr>
+        <w:tabs>
+          <w:tab w:val="num" w:pos="2880"/>
+        </w:tabs>
+        <w:ind w:left="2880" w:hanging="360"/>
+      </w:pPr>
+      <w:rPr>
+        <w:rFonts w:ascii="Wingdings" w:hAnsi="Wingdings" w:hint="default"/>
+        <w:sz w:val="20"/>
+      </w:rPr>
+    </w:lvl>
+    <w:lvl w:ilvl="4" w:tentative="1">
+      <w:start w:val="1"/>
+      <w:numFmt w:val="bullet"/>
+      <w:lvlText w:val=""/>
+      <w:lvlJc w:val="left"/>
+      <w:pPr>
+        <w:tabs>
+          <w:tab w:val="num" w:pos="3600"/>
+        </w:tabs>
+        <w:ind w:left="3600" w:hanging="360"/>
+      </w:pPr>
+      <w:rPr>
+        <w:rFonts w:ascii="Wingdings" w:hAnsi="Wingdings" w:hint="default"/>
+        <w:sz w:val="20"/>
+      </w:rPr>
+    </w:lvl>
+    <w:lvl w:ilvl="5" w:tentative="1">
+      <w:start w:val="1"/>
+      <w:numFmt w:val="bullet"/>
+      <w:lvlText w:val=""/>
+      <w:lvlJc w:val="left"/>
+      <w:pPr>
+        <w:tabs>
+          <w:tab w:val="num" w:pos="4320"/>
+        </w:tabs>
+        <w:ind w:left="4320" w:hanging="360"/>
+      </w:pPr>
+      <w:rPr>
+        <w:rFonts w:ascii="Wingdings" w:hAnsi="Wingdings" w:hint="default"/>
+        <w:sz w:val="20"/>
+      </w:rPr>
+    </w:lvl>
+    <w:lvl w:ilvl="6" w:tentative="1">
+      <w:start w:val="1"/>
+      <w:numFmt w:val="bullet"/>
+      <w:lvlText w:val=""/>
+      <w:lvlJc w:val="left"/>
+      <w:pPr>
+        <w:tabs>
+          <w:tab w:val="num" w:pos="5040"/>
+        </w:tabs>
+        <w:ind w:left="5040" w:hanging="360"/>
+      </w:pPr>
+      <w:rPr>
+        <w:rFonts w:ascii="Wingdings" w:hAnsi="Wingdings" w:hint="default"/>
+        <w:sz w:val="20"/>
+      </w:rPr>
+    </w:lvl>
+    <w:lvl w:ilvl="7" w:tentative="1">
+      <w:start w:val="1"/>
+      <w:numFmt w:val="bullet"/>
+      <w:lvlText w:val=""/>
+      <w:lvlJc w:val="left"/>
+      <w:pPr>
+        <w:tabs>
+          <w:tab w:val="num" w:pos="5760"/>
+        </w:tabs>
+        <w:ind w:left="5760" w:hanging="360"/>
+      </w:pPr>
+      <w:rPr>
+        <w:rFonts w:ascii="Wingdings" w:hAnsi="Wingdings" w:hint="default"/>
+        <w:sz w:val="20"/>
+      </w:rPr>
+    </w:lvl>
+    <w:lvl w:ilvl="8" w:tentative="1">
+      <w:start w:val="1"/>
+      <w:numFmt w:val="bullet"/>
+      <w:lvlText w:val=""/>
+      <w:lvlJc w:val="left"/>
+      <w:pPr>
+        <w:tabs>
+          <w:tab w:val="num" w:pos="6480"/>
+        </w:tabs>
+        <w:ind w:left="6480" w:hanging="360"/>
+      </w:pPr>
+      <w:rPr>
+        <w:rFonts w:ascii="Wingdings" w:hAnsi="Wingdings" w:hint="default"/>
+        <w:sz w:val="20"/>
+      </w:rPr>
+    </w:lvl>
+  </w:abstractNum>
   <w:num w:numId="1">
     <w:abstractNumId w:val="0"/>
+  </w:num>
+  <w:num w:numId="2">
+    <w:abstractNumId w:val="1"/>
   </w:num>
 </w:numbering>
 </file>

</xml_diff>